<commit_message>
- No errors during online game -> Maybe some errors with database (not sure about occurrence)
</commit_message>
<xml_diff>
--- a/Pflichtenheft.docx
+++ b/Pflichtenheft.docx
@@ -24,7 +24,47 @@
           <w:sz w:val="32"/>
           <w:szCs w:val="32"/>
         </w:rPr>
-        <w:t xml:space="preserve"> – Ich hab schonmal </w:t>
+        <w:t xml:space="preserve"> – </w:t>
+      </w:r>
+      <w:r>
+        <w:rPr>
+          <w:rFonts w:ascii="Arial" w:hAnsi="Arial" w:cs="Arial"/>
+          <w:sz w:val="32"/>
+          <w:szCs w:val="32"/>
+        </w:rPr>
+        <w:t>Wer</w:t>
+      </w:r>
+      <w:r>
+        <w:rPr>
+          <w:rFonts w:ascii="Arial" w:hAnsi="Arial" w:cs="Arial"/>
+          <w:sz w:val="32"/>
+          <w:szCs w:val="32"/>
+        </w:rPr>
+        <w:t xml:space="preserve"> ha</w:t>
+      </w:r>
+      <w:r>
+        <w:rPr>
+          <w:rFonts w:ascii="Arial" w:hAnsi="Arial" w:cs="Arial"/>
+          <w:sz w:val="32"/>
+          <w:szCs w:val="32"/>
+        </w:rPr>
+        <w:t>t</w:t>
+      </w:r>
+      <w:r>
+        <w:rPr>
+          <w:rFonts w:ascii="Arial" w:hAnsi="Arial" w:cs="Arial"/>
+          <w:sz w:val="32"/>
+          <w:szCs w:val="32"/>
+        </w:rPr>
+        <w:t xml:space="preserve"> schonmal</w:t>
+      </w:r>
+      <w:r>
+        <w:rPr>
+          <w:rFonts w:ascii="Arial" w:hAnsi="Arial" w:cs="Arial"/>
+          <w:sz w:val="32"/>
+          <w:szCs w:val="32"/>
+        </w:rPr>
+        <w:t>…?</w:t>
       </w:r>
     </w:p>
     <w:p>
@@ -67,43 +107,55 @@
         <w:rPr>
           <w:rFonts w:ascii="Arial" w:hAnsi="Arial" w:cs="Arial"/>
         </w:rPr>
-        <w:t>Muss-Kriterien: Es muss local funktionieren.</w:t>
-      </w:r>
-    </w:p>
-    <w:p>
-      <w:pPr>
-        <w:pStyle w:val="Listenabsatz"/>
-        <w:numPr>
-          <w:ilvl w:val="1"/>
-          <w:numId w:val="1"/>
-        </w:numPr>
-        <w:rPr>
-          <w:rFonts w:ascii="Arial" w:hAnsi="Arial" w:cs="Arial"/>
-        </w:rPr>
-      </w:pPr>
-      <w:r>
-        <w:rPr>
-          <w:rFonts w:ascii="Arial" w:hAnsi="Arial" w:cs="Arial"/>
-        </w:rPr>
-        <w:t>Wunschkriterien: siehe Lastenheft.</w:t>
-      </w:r>
-    </w:p>
-    <w:p>
-      <w:pPr>
-        <w:pStyle w:val="Listenabsatz"/>
-        <w:numPr>
-          <w:ilvl w:val="1"/>
-          <w:numId w:val="1"/>
-        </w:numPr>
-        <w:rPr>
-          <w:rFonts w:ascii="Arial" w:hAnsi="Arial" w:cs="Arial"/>
-        </w:rPr>
-      </w:pPr>
-      <w:r>
-        <w:rPr>
-          <w:rFonts w:ascii="Arial" w:hAnsi="Arial" w:cs="Arial"/>
-        </w:rPr>
-        <w:t>Abgrenzungskriterien: Werbung und es darf nicht zu komplex sein.</w:t>
+        <w:t>Muss-Kriterien: Es muss lo</w:t>
+      </w:r>
+      <w:r>
+        <w:rPr>
+          <w:rFonts w:ascii="Arial" w:hAnsi="Arial" w:cs="Arial"/>
+        </w:rPr>
+        <w:t>k</w:t>
+      </w:r>
+      <w:r>
+        <w:rPr>
+          <w:rFonts w:ascii="Arial" w:hAnsi="Arial" w:cs="Arial"/>
+        </w:rPr>
+        <w:t>al funktionieren</w:t>
+      </w:r>
+    </w:p>
+    <w:p>
+      <w:pPr>
+        <w:pStyle w:val="Listenabsatz"/>
+        <w:numPr>
+          <w:ilvl w:val="1"/>
+          <w:numId w:val="1"/>
+        </w:numPr>
+        <w:rPr>
+          <w:rFonts w:ascii="Arial" w:hAnsi="Arial" w:cs="Arial"/>
+        </w:rPr>
+      </w:pPr>
+      <w:r>
+        <w:rPr>
+          <w:rFonts w:ascii="Arial" w:hAnsi="Arial" w:cs="Arial"/>
+        </w:rPr>
+        <w:t>Wunschkriterien: siehe Lastenheft</w:t>
+      </w:r>
+    </w:p>
+    <w:p>
+      <w:pPr>
+        <w:pStyle w:val="Listenabsatz"/>
+        <w:numPr>
+          <w:ilvl w:val="1"/>
+          <w:numId w:val="1"/>
+        </w:numPr>
+        <w:rPr>
+          <w:rFonts w:ascii="Arial" w:hAnsi="Arial" w:cs="Arial"/>
+        </w:rPr>
+      </w:pPr>
+      <w:r>
+        <w:rPr>
+          <w:rFonts w:ascii="Arial" w:hAnsi="Arial" w:cs="Arial"/>
+        </w:rPr>
+        <w:t>Abgrenzungskriterien: Werbung und es darf nicht zu komplex sein</w:t>
       </w:r>
     </w:p>
     <w:p>
@@ -146,43 +198,43 @@
         <w:rPr>
           <w:rFonts w:ascii="Arial" w:hAnsi="Arial" w:cs="Arial"/>
         </w:rPr>
-        <w:t>Trinkspiel ab 16 Jahren.</w:t>
-      </w:r>
-    </w:p>
-    <w:p>
-      <w:pPr>
-        <w:pStyle w:val="Listenabsatz"/>
-        <w:numPr>
-          <w:ilvl w:val="1"/>
-          <w:numId w:val="1"/>
-        </w:numPr>
-        <w:rPr>
-          <w:rFonts w:ascii="Arial" w:hAnsi="Arial" w:cs="Arial"/>
-        </w:rPr>
-      </w:pPr>
-      <w:r>
-        <w:rPr>
-          <w:rFonts w:ascii="Arial" w:hAnsi="Arial" w:cs="Arial"/>
-        </w:rPr>
-        <w:t>Muss zu jeder Zeit und am jedem Ort funktionieren.</w:t>
-      </w:r>
-    </w:p>
-    <w:p>
-      <w:pPr>
-        <w:pStyle w:val="Listenabsatz"/>
-        <w:numPr>
-          <w:ilvl w:val="1"/>
-          <w:numId w:val="1"/>
-        </w:numPr>
-        <w:rPr>
-          <w:rFonts w:ascii="Arial" w:hAnsi="Arial" w:cs="Arial"/>
-        </w:rPr>
-      </w:pPr>
-      <w:r>
-        <w:rPr>
-          <w:rFonts w:ascii="Arial" w:hAnsi="Arial" w:cs="Arial"/>
-        </w:rPr>
-        <w:t>Kann von jeder Person bedient werden.</w:t>
+        <w:t>Trinkspiel ab 16 Jahren</w:t>
+      </w:r>
+    </w:p>
+    <w:p>
+      <w:pPr>
+        <w:pStyle w:val="Listenabsatz"/>
+        <w:numPr>
+          <w:ilvl w:val="1"/>
+          <w:numId w:val="1"/>
+        </w:numPr>
+        <w:rPr>
+          <w:rFonts w:ascii="Arial" w:hAnsi="Arial" w:cs="Arial"/>
+        </w:rPr>
+      </w:pPr>
+      <w:r>
+        <w:rPr>
+          <w:rFonts w:ascii="Arial" w:hAnsi="Arial" w:cs="Arial"/>
+        </w:rPr>
+        <w:t>Muss zu jeder Zeit und am jedem Ort funktionieren</w:t>
+      </w:r>
+    </w:p>
+    <w:p>
+      <w:pPr>
+        <w:pStyle w:val="Listenabsatz"/>
+        <w:numPr>
+          <w:ilvl w:val="1"/>
+          <w:numId w:val="1"/>
+        </w:numPr>
+        <w:rPr>
+          <w:rFonts w:ascii="Arial" w:hAnsi="Arial" w:cs="Arial"/>
+        </w:rPr>
+      </w:pPr>
+      <w:r>
+        <w:rPr>
+          <w:rFonts w:ascii="Arial" w:hAnsi="Arial" w:cs="Arial"/>
+        </w:rPr>
+        <w:t>Kann von jeder Person bedient werden</w:t>
       </w:r>
     </w:p>
     <w:p>
@@ -225,25 +277,25 @@
         <w:rPr>
           <w:rFonts w:ascii="Arial" w:hAnsi="Arial" w:cs="Arial"/>
         </w:rPr>
-        <w:t>Für offline braucht man nur ein Gerät.</w:t>
-      </w:r>
-    </w:p>
-    <w:p>
-      <w:pPr>
-        <w:pStyle w:val="Listenabsatz"/>
-        <w:numPr>
-          <w:ilvl w:val="1"/>
-          <w:numId w:val="1"/>
-        </w:numPr>
-        <w:rPr>
-          <w:rFonts w:ascii="Arial" w:hAnsi="Arial" w:cs="Arial"/>
-        </w:rPr>
-      </w:pPr>
-      <w:r>
-        <w:rPr>
-          <w:rFonts w:ascii="Arial" w:hAnsi="Arial" w:cs="Arial"/>
-        </w:rPr>
-        <w:t>Für online einen Host, mehrere Clients und gemeinsames Netzwerk.</w:t>
+        <w:t>Für offline braucht man nur ein Gerät</w:t>
+      </w:r>
+    </w:p>
+    <w:p>
+      <w:pPr>
+        <w:pStyle w:val="Listenabsatz"/>
+        <w:numPr>
+          <w:ilvl w:val="1"/>
+          <w:numId w:val="1"/>
+        </w:numPr>
+        <w:rPr>
+          <w:rFonts w:ascii="Arial" w:hAnsi="Arial" w:cs="Arial"/>
+        </w:rPr>
+      </w:pPr>
+      <w:r>
+        <w:rPr>
+          <w:rFonts w:ascii="Arial" w:hAnsi="Arial" w:cs="Arial"/>
+        </w:rPr>
+        <w:t>Für online einen Host, mehrere Clients und gemeinsames Netzwerk</w:t>
       </w:r>
     </w:p>
     <w:p>
@@ -287,7 +339,7 @@
         <w:rPr>
           <w:rFonts w:ascii="Arial" w:hAnsi="Arial" w:cs="Arial"/>
         </w:rPr>
-        <w:t>Siehe Lastenheft.</w:t>
+        <w:t>Siehe Lastenheft</w:t>
       </w:r>
     </w:p>
     <w:p>
@@ -336,7 +388,7 @@
         <w:rPr>
           <w:rFonts w:ascii="Arial" w:hAnsi="Arial" w:cs="Arial"/>
         </w:rPr>
-        <w:t>es die Spieldaten von nur einem Gerät.</w:t>
+        <w:t>es die Spieldaten von nur einem Gerät</w:t>
       </w:r>
     </w:p>
     <w:p>
@@ -380,12 +432,6 @@
         </w:rPr>
         <w:t>und Gerätename</w:t>
       </w:r>
-      <w:r>
-        <w:rPr>
-          <w:rFonts w:ascii="Arial" w:hAnsi="Arial" w:cs="Arial"/>
-        </w:rPr>
-        <w:t>.</w:t>
-      </w:r>
     </w:p>
     <w:p>
       <w:pPr>
@@ -427,43 +473,43 @@
         <w:rPr>
           <w:rFonts w:ascii="Arial" w:hAnsi="Arial" w:cs="Arial"/>
         </w:rPr>
-        <w:t>Keine Begrenzung bei Nutzerzahl.</w:t>
-      </w:r>
-    </w:p>
-    <w:p>
-      <w:pPr>
-        <w:pStyle w:val="Listenabsatz"/>
-        <w:numPr>
-          <w:ilvl w:val="1"/>
-          <w:numId w:val="1"/>
-        </w:numPr>
-        <w:rPr>
-          <w:rFonts w:ascii="Arial" w:hAnsi="Arial" w:cs="Arial"/>
-        </w:rPr>
-      </w:pPr>
-      <w:r>
-        <w:rPr>
-          <w:rFonts w:ascii="Arial" w:hAnsi="Arial" w:cs="Arial"/>
-        </w:rPr>
-        <w:t>Ressourcenverbrauch der App ist gering.</w:t>
-      </w:r>
-    </w:p>
-    <w:p>
-      <w:pPr>
-        <w:pStyle w:val="Listenabsatz"/>
-        <w:numPr>
-          <w:ilvl w:val="1"/>
-          <w:numId w:val="1"/>
-        </w:numPr>
-        <w:rPr>
-          <w:rFonts w:ascii="Arial" w:hAnsi="Arial" w:cs="Arial"/>
-        </w:rPr>
-      </w:pPr>
-      <w:r>
-        <w:rPr>
-          <w:rFonts w:ascii="Arial" w:hAnsi="Arial" w:cs="Arial"/>
-        </w:rPr>
-        <w:t xml:space="preserve">Antwortzeit ist abhängig vom Spiel (z.B. Clients warten auf Host zum Spielstart). </w:t>
+        <w:t>Keine Begrenzung bei Nutzerzahl</w:t>
+      </w:r>
+    </w:p>
+    <w:p>
+      <w:pPr>
+        <w:pStyle w:val="Listenabsatz"/>
+        <w:numPr>
+          <w:ilvl w:val="1"/>
+          <w:numId w:val="1"/>
+        </w:numPr>
+        <w:rPr>
+          <w:rFonts w:ascii="Arial" w:hAnsi="Arial" w:cs="Arial"/>
+        </w:rPr>
+      </w:pPr>
+      <w:r>
+        <w:rPr>
+          <w:rFonts w:ascii="Arial" w:hAnsi="Arial" w:cs="Arial"/>
+        </w:rPr>
+        <w:t>Ressourcenverbrauch der App ist gering</w:t>
+      </w:r>
+    </w:p>
+    <w:p>
+      <w:pPr>
+        <w:pStyle w:val="Listenabsatz"/>
+        <w:numPr>
+          <w:ilvl w:val="1"/>
+          <w:numId w:val="1"/>
+        </w:numPr>
+        <w:rPr>
+          <w:rFonts w:ascii="Arial" w:hAnsi="Arial" w:cs="Arial"/>
+        </w:rPr>
+      </w:pPr>
+      <w:r>
+        <w:rPr>
+          <w:rFonts w:ascii="Arial" w:hAnsi="Arial" w:cs="Arial"/>
+        </w:rPr>
+        <w:t>Antwortzeit ist abhängig vom Spiel (z.B. Clients warten auf Host zum Spielstart)</w:t>
       </w:r>
     </w:p>
     <w:p>
@@ -561,43 +607,43 @@
         <w:rPr>
           <w:rFonts w:ascii="Arial" w:hAnsi="Arial" w:cs="Arial"/>
         </w:rPr>
-        <w:t>robleme.</w:t>
-      </w:r>
-    </w:p>
-    <w:p>
-      <w:pPr>
-        <w:pStyle w:val="Listenabsatz"/>
-        <w:numPr>
-          <w:ilvl w:val="1"/>
-          <w:numId w:val="1"/>
-        </w:numPr>
-        <w:rPr>
-          <w:rFonts w:ascii="Arial" w:hAnsi="Arial" w:cs="Arial"/>
-        </w:rPr>
-      </w:pPr>
-      <w:r>
-        <w:rPr>
-          <w:rFonts w:ascii="Arial" w:hAnsi="Arial" w:cs="Arial"/>
-        </w:rPr>
-        <w:t>Effizienter Ressourcenverbrauch.</w:t>
-      </w:r>
-    </w:p>
-    <w:p>
-      <w:pPr>
-        <w:pStyle w:val="Listenabsatz"/>
-        <w:numPr>
-          <w:ilvl w:val="1"/>
-          <w:numId w:val="1"/>
-        </w:numPr>
-        <w:rPr>
-          <w:rFonts w:ascii="Arial" w:hAnsi="Arial" w:cs="Arial"/>
-        </w:rPr>
-      </w:pPr>
-      <w:r>
-        <w:rPr>
-          <w:rFonts w:ascii="Arial" w:hAnsi="Arial" w:cs="Arial"/>
-        </w:rPr>
-        <w:t xml:space="preserve">Ist für jede Person leicht bedienbar. </w:t>
+        <w:t>robleme</w:t>
+      </w:r>
+    </w:p>
+    <w:p>
+      <w:pPr>
+        <w:pStyle w:val="Listenabsatz"/>
+        <w:numPr>
+          <w:ilvl w:val="1"/>
+          <w:numId w:val="1"/>
+        </w:numPr>
+        <w:rPr>
+          <w:rFonts w:ascii="Arial" w:hAnsi="Arial" w:cs="Arial"/>
+        </w:rPr>
+      </w:pPr>
+      <w:r>
+        <w:rPr>
+          <w:rFonts w:ascii="Arial" w:hAnsi="Arial" w:cs="Arial"/>
+        </w:rPr>
+        <w:t>Effizienter Ressourcenverbrauch</w:t>
+      </w:r>
+    </w:p>
+    <w:p>
+      <w:pPr>
+        <w:pStyle w:val="Listenabsatz"/>
+        <w:numPr>
+          <w:ilvl w:val="1"/>
+          <w:numId w:val="1"/>
+        </w:numPr>
+        <w:rPr>
+          <w:rFonts w:ascii="Arial" w:hAnsi="Arial" w:cs="Arial"/>
+        </w:rPr>
+      </w:pPr>
+      <w:r>
+        <w:rPr>
+          <w:rFonts w:ascii="Arial" w:hAnsi="Arial" w:cs="Arial"/>
+        </w:rPr>
+        <w:t>Ist für jede Person leicht bedienbar</w:t>
       </w:r>
     </w:p>
     <w:p>
@@ -640,7 +686,7 @@
         <w:rPr>
           <w:rFonts w:ascii="Arial" w:hAnsi="Arial" w:cs="Arial"/>
         </w:rPr>
-        <w:t>In öffentlichen Netzwerken testen, ob online Modus funktioniert.</w:t>
+        <w:t>In öffentlichen Netzwerken testen, ob online Modus funktioniert</w:t>
       </w:r>
     </w:p>
     <w:p>
@@ -684,12 +730,6 @@
           <w:rFonts w:ascii="Arial" w:hAnsi="Arial" w:cs="Arial"/>
         </w:rPr>
         <w:t>Android Studio</w:t>
-      </w:r>
-      <w:r>
-        <w:rPr>
-          <w:rFonts w:ascii="Arial" w:hAnsi="Arial" w:cs="Arial"/>
-        </w:rPr>
-        <w:t>.</w:t>
       </w:r>
     </w:p>
     <w:p>

</xml_diff>